<commit_message>
Correct error density calculation
</commit_message>
<xml_diff>
--- a/Documents/Metrics/09-12-2022.docx
+++ b/Documents/Metrics/09-12-2022.docx
@@ -113,10 +113,16 @@
         <w:t>3</w:t>
       </w:r>
       <w:r>
-        <w:t xml:space="preserve">/0.851 =  </w:t>
-      </w:r>
-      <w:r>
-        <w:t>3.53</w:t>
+        <w:t>/0.</w:t>
+      </w:r>
+      <w:r>
+        <w:t>331</w:t>
+      </w:r>
+      <w:r>
+        <w:t xml:space="preserve"> =  </w:t>
+      </w:r>
+      <w:r>
+        <w:t>9.06</w:t>
       </w:r>
       <w:r>
         <w:t xml:space="preserve"> </w:t>

</xml_diff>